<commit_message>
edit cv, add ilp
</commit_message>
<xml_diff>
--- a/attachments/cv_daniele_davino.docx
+++ b/attachments/cv_daniele_davino.docx
@@ -1558,6 +1558,37 @@
           <w:shd w:val="clear" w:color="auto" w:fill="FFFFFF"/>
         </w:rPr>
         <w:t>.</w:t>
+      </w:r>
+    </w:p>
+    <w:p>
+      <w:pPr>
+        <w:pStyle w:val="Paragrafoelenco"/>
+        <w:numPr>
+          <w:ilvl w:val="1"/>
+          <w:numId w:val="5"/>
+        </w:numPr>
+        <w:tabs>
+          <w:tab w:val="left" w:pos="851"/>
+        </w:tabs>
+        <w:spacing w:line="240" w:lineRule="auto"/>
+        <w:ind w:left="567" w:hanging="305"/>
+        <w:rPr>
+          <w:rFonts w:ascii="Arial" w:hAnsi="Arial" w:cs="Arial"/>
+          <w:color w:val="auto"/>
+          <w:sz w:val="18"/>
+          <w:szCs w:val="18"/>
+          <w:shd w:val="clear" w:color="auto" w:fill="FFFFFF"/>
+        </w:rPr>
+      </w:pPr>
+      <w:r>
+        <w:rPr>
+          <w:rFonts w:ascii="Arial" w:hAnsi="Arial" w:cs="Arial"/>
+          <w:color w:val="auto"/>
+          <w:sz w:val="18"/>
+          <w:szCs w:val="18"/>
+          <w:shd w:val="clear" w:color="auto" w:fill="FFFFFF"/>
+        </w:rPr>
+        <w:t>Developed an optimization engine (ILP) to minimize the cost of API requests: saving expenses for about 30%.</w:t>
       </w:r>
     </w:p>
     <w:p>

</xml_diff>